<commit_message>
prošireno objašnjenje za korišćenje MySql
</commit_message>
<xml_diff>
--- a/docs/research/Istraživanje .NET i baza podataka.docx
+++ b/docs/research/Istraživanje .NET i baza podataka.docx
@@ -6,286 +6,80 @@
       <w:pPr>
         <w:pStyle w:val="Heading2"/>
       </w:pPr>
-      <w:proofErr w:type="spellStart"/>
-      <w:r>
-        <w:t>Struktura</w:t>
-      </w:r>
-      <w:proofErr w:type="spellEnd"/>
-      <w:r>
+      <w:r>
+        <w:t>Struktura modela</w:t>
+      </w:r>
+    </w:p>
+    <w:p/>
+    <w:p>
+      <w:pPr>
+        <w:rPr>
+          <w:lang w:val="sr-Latn-RS"/>
+        </w:rPr>
+      </w:pPr>
+      <w:r>
+        <w:t>Modeli se koriste kako bi se razdvojili delovi aplikacije u logi</w:t>
+      </w:r>
+      <w:r>
+        <w:rPr>
+          <w:lang w:val="sr-Latn-RS"/>
+        </w:rPr>
+        <w:t xml:space="preserve">čke jedinice koje je lakše razumeti, održavati i poboljšavati. Postoje različiti modeli za razvoj aplikacija, ali jedan od najprihvaćenijih jeste MVC </w:t>
+      </w:r>
+      <w:r>
+        <w:rPr>
+          <w:lang w:val="sr-Latn-RS"/>
+        </w:rPr>
+        <w:t>model, koji ćemo i mi koristiti u obliku ASP.NET MVC aplikacije zato što je ona opet</w:t>
+      </w:r>
+      <w:r>
+        <w:t>-source, razdvaja logiku aplikacije, njen prikaz I skladi</w:t>
+      </w:r>
+      <w:r>
+        <w:rPr>
+          <w:lang w:val="sr-Latn-RS"/>
+        </w:rPr>
+        <w:t>štenje podataka, i omogućava da se stranice pozivaju na kod koji se razvaja na back</w:t>
+      </w:r>
+      <w:r>
+        <w:t>-endu, I on</w:t>
+      </w:r>
+      <w:r>
+        <w:rPr>
+          <w:lang w:val="sr-Latn-RS"/>
+        </w:rPr>
+        <w:t xml:space="preserve"> ne mora biti integrisan u samu stranicu, što omogućava da sajt bude relativno lagan po pitanju iskorišćenja korisničkih resursa. </w:t>
+      </w:r>
+    </w:p>
+    <w:p>
+      <w:pPr>
+        <w:rPr>
+          <w:lang w:val="sr-Latn-RS"/>
+        </w:rPr>
+      </w:pPr>
+      <w:r>
+        <w:rPr>
+          <w:lang w:val="sr-Latn-RS"/>
+        </w:rPr>
+        <w:t xml:space="preserve">MVC je skraćenica za </w:t>
+      </w:r>
+      <w:r>
+        <w:t xml:space="preserve">Model-View-Controller. Modeli </w:t>
+      </w:r>
+      <w:r>
+        <w:t xml:space="preserve">predstavljaju određene aspekte aplikacije, najčešće tabele u bazi podataka, pogledi omogućavaju </w:t>
+      </w:r>
+      <w:r>
+        <w:rPr>
+          <w:lang w:val="sr-Latn-RS"/>
+        </w:rPr>
         <w:t xml:space="preserve"> </w:t>
       </w:r>
-      <w:proofErr w:type="spellStart"/>
-      <w:r>
-        <w:t>modela</w:t>
-      </w:r>
-      <w:proofErr w:type="spellEnd"/>
-    </w:p>
-    <w:p/>
-    <w:p>
-      <w:pPr>
-        <w:rPr>
-          <w:lang w:val="sr-Latn-RS"/>
-        </w:rPr>
-      </w:pPr>
-      <w:proofErr w:type="spellStart"/>
-      <w:r>
-        <w:t>Modeli</w:t>
-      </w:r>
-      <w:proofErr w:type="spellEnd"/>
-      <w:r>
-        <w:t xml:space="preserve"> se </w:t>
-      </w:r>
-      <w:proofErr w:type="spellStart"/>
-      <w:r>
-        <w:t>koriste</w:t>
-      </w:r>
-      <w:proofErr w:type="spellEnd"/>
-      <w:r>
-        <w:t xml:space="preserve"> </w:t>
-      </w:r>
-      <w:proofErr w:type="spellStart"/>
-      <w:r>
-        <w:t>kako</w:t>
-      </w:r>
-      <w:proofErr w:type="spellEnd"/>
-      <w:r>
-        <w:t xml:space="preserve"> bi se </w:t>
-      </w:r>
-      <w:proofErr w:type="spellStart"/>
-      <w:r>
-        <w:t>razdvojili</w:t>
-      </w:r>
-      <w:proofErr w:type="spellEnd"/>
-      <w:r>
-        <w:t xml:space="preserve"> </w:t>
-      </w:r>
-      <w:proofErr w:type="spellStart"/>
-      <w:r>
-        <w:t>delovi</w:t>
-      </w:r>
-      <w:proofErr w:type="spellEnd"/>
-      <w:r>
-        <w:t xml:space="preserve"> </w:t>
-      </w:r>
-      <w:proofErr w:type="spellStart"/>
-      <w:r>
-        <w:t>aplikacije</w:t>
-      </w:r>
-      <w:proofErr w:type="spellEnd"/>
-      <w:r>
-        <w:t xml:space="preserve"> u </w:t>
-      </w:r>
-      <w:proofErr w:type="spellStart"/>
-      <w:r>
-        <w:t>logi</w:t>
-      </w:r>
-      <w:proofErr w:type="spellEnd"/>
-      <w:r>
-        <w:rPr>
-          <w:lang w:val="sr-Latn-RS"/>
-        </w:rPr>
-        <w:t xml:space="preserve">čke jedinice koje je lakše razumeti, održavati i poboljšavati. Postoje različiti modeli za razvoj aplikacija, ali jedan od najprihvaćenijih jeste MVC </w:t>
-      </w:r>
-      <w:r>
-        <w:rPr>
-          <w:lang w:val="sr-Latn-RS"/>
-        </w:rPr>
-        <w:t>model, koji ćemo i mi koristiti u obliku ASP.NET MVC aplikacije zato što je ona opet</w:t>
-      </w:r>
-      <w:r>
-        <w:t xml:space="preserve">-source, </w:t>
-      </w:r>
-      <w:proofErr w:type="spellStart"/>
-      <w:r>
-        <w:t>razdvaja</w:t>
-      </w:r>
-      <w:proofErr w:type="spellEnd"/>
-      <w:r>
-        <w:t xml:space="preserve"> </w:t>
-      </w:r>
-      <w:proofErr w:type="spellStart"/>
-      <w:r>
-        <w:t>logiku</w:t>
-      </w:r>
-      <w:proofErr w:type="spellEnd"/>
-      <w:r>
-        <w:t xml:space="preserve"> </w:t>
-      </w:r>
-      <w:proofErr w:type="spellStart"/>
-      <w:r>
-        <w:t>aplikacije</w:t>
-      </w:r>
-      <w:proofErr w:type="spellEnd"/>
-      <w:r>
-        <w:t xml:space="preserve">, </w:t>
-      </w:r>
-      <w:proofErr w:type="spellStart"/>
-      <w:r>
-        <w:t>njen</w:t>
-      </w:r>
-      <w:proofErr w:type="spellEnd"/>
-      <w:r>
-        <w:t xml:space="preserve"> </w:t>
-      </w:r>
-      <w:proofErr w:type="spellStart"/>
-      <w:r>
-        <w:t>prikaz</w:t>
-      </w:r>
-      <w:proofErr w:type="spellEnd"/>
-      <w:r>
-        <w:t xml:space="preserve"> I </w:t>
-      </w:r>
-      <w:proofErr w:type="spellStart"/>
-      <w:r>
-        <w:t>skladi</w:t>
-      </w:r>
-      <w:proofErr w:type="spellEnd"/>
-      <w:r>
-        <w:rPr>
-          <w:lang w:val="sr-Latn-RS"/>
-        </w:rPr>
-        <w:t>štenje podataka, i omogućava da se stranice pozivaju na kod koji se razvaja na back</w:t>
-      </w:r>
-      <w:r>
-        <w:t>-</w:t>
-      </w:r>
-      <w:proofErr w:type="spellStart"/>
-      <w:r>
-        <w:t>endu</w:t>
-      </w:r>
-      <w:proofErr w:type="spellEnd"/>
-      <w:r>
-        <w:t>, I on</w:t>
-      </w:r>
-      <w:r>
-        <w:rPr>
-          <w:lang w:val="sr-Latn-RS"/>
-        </w:rPr>
-        <w:t xml:space="preserve"> ne mora biti integrisan u samu stranicu, što omogućava da sajt bude relativno lagan po pitanju iskorišćenja korisničkih resursa. </w:t>
-      </w:r>
-    </w:p>
-    <w:p>
-      <w:pPr>
-        <w:rPr>
-          <w:lang w:val="sr-Latn-RS"/>
-        </w:rPr>
-      </w:pPr>
-      <w:r>
-        <w:rPr>
-          <w:lang w:val="sr-Latn-RS"/>
-        </w:rPr>
-        <w:t xml:space="preserve">MVC je skraćenica za </w:t>
-      </w:r>
-      <w:r>
-        <w:t xml:space="preserve">Model-View-Controller. </w:t>
-      </w:r>
-      <w:proofErr w:type="spellStart"/>
-      <w:r>
-        <w:t>Modeli</w:t>
-      </w:r>
-      <w:proofErr w:type="spellEnd"/>
-      <w:r>
-        <w:t xml:space="preserve"> </w:t>
-      </w:r>
-      <w:proofErr w:type="spellStart"/>
-      <w:r>
-        <w:t>predstavljaju</w:t>
-      </w:r>
-      <w:proofErr w:type="spellEnd"/>
-      <w:r>
-        <w:t xml:space="preserve"> </w:t>
-      </w:r>
-      <w:proofErr w:type="spellStart"/>
-      <w:r>
-        <w:t>određene</w:t>
-      </w:r>
-      <w:proofErr w:type="spellEnd"/>
-      <w:r>
-        <w:t xml:space="preserve"> </w:t>
-      </w:r>
-      <w:proofErr w:type="spellStart"/>
-      <w:r>
-        <w:t>aspekte</w:t>
-      </w:r>
-      <w:proofErr w:type="spellEnd"/>
-      <w:r>
-        <w:t xml:space="preserve"> </w:t>
-      </w:r>
-      <w:proofErr w:type="spellStart"/>
-      <w:r>
-        <w:t>aplikacije</w:t>
-      </w:r>
-      <w:proofErr w:type="spellEnd"/>
-      <w:r>
-        <w:t xml:space="preserve">, </w:t>
-      </w:r>
-      <w:proofErr w:type="spellStart"/>
-      <w:r>
-        <w:t>najčešće</w:t>
-      </w:r>
-      <w:proofErr w:type="spellEnd"/>
-      <w:r>
-        <w:t xml:space="preserve"> </w:t>
-      </w:r>
-      <w:proofErr w:type="spellStart"/>
-      <w:r>
-        <w:t>tabele</w:t>
-      </w:r>
-      <w:proofErr w:type="spellEnd"/>
-      <w:r>
-        <w:t xml:space="preserve"> u </w:t>
-      </w:r>
-      <w:proofErr w:type="spellStart"/>
-      <w:r>
-        <w:t>bazi</w:t>
-      </w:r>
-      <w:proofErr w:type="spellEnd"/>
-      <w:r>
-        <w:t xml:space="preserve"> </w:t>
-      </w:r>
-      <w:proofErr w:type="spellStart"/>
-      <w:r>
-        <w:t>podataka</w:t>
-      </w:r>
-      <w:proofErr w:type="spellEnd"/>
-      <w:r>
-        <w:t xml:space="preserve">, </w:t>
-      </w:r>
-      <w:proofErr w:type="spellStart"/>
-      <w:r>
-        <w:t>pogledi</w:t>
-      </w:r>
-      <w:proofErr w:type="spellEnd"/>
-      <w:r>
-        <w:t xml:space="preserve"> </w:t>
-      </w:r>
-      <w:proofErr w:type="spellStart"/>
-      <w:proofErr w:type="gramStart"/>
-      <w:r>
-        <w:t>omogućavaju</w:t>
-      </w:r>
-      <w:proofErr w:type="spellEnd"/>
-      <w:r>
-        <w:t xml:space="preserve"> </w:t>
-      </w:r>
-      <w:r>
-        <w:rPr>
-          <w:lang w:val="sr-Latn-RS"/>
-        </w:rPr>
-        <w:t xml:space="preserve"> </w:t>
-      </w:r>
-      <w:r>
-        <w:rPr>
-          <w:lang w:val="sr-Latn-RS"/>
-        </w:rPr>
-        <w:t>rad</w:t>
-      </w:r>
-      <w:proofErr w:type="gramEnd"/>
-      <w:r>
-        <w:rPr>
-          <w:lang w:val="sr-Latn-RS"/>
-        </w:rPr>
-        <w:t xml:space="preserve"> sa korisničkim interfejsom i prikaz izgleda sajta, dok kontroleri upravljaju ažuriranjem, brisanjem i uzimanjem podataka iz modela i od pogleda dobijaju akcije koje je potrebno učiniti na osnovu korisničkog unosa.</w:t>
+      <w:r>
+        <w:rPr>
+          <w:lang w:val="sr-Latn-RS"/>
+        </w:rPr>
+        <w:t>rad sa korisničkim interfejsom i prikaz izgleda sajta, dok kontroleri upravljaju ažuriranjem, brisanjem i uzimanjem podataka iz modela i od pogleda dobijaju akcije koje je potrebno učiniti na osnovu korisničkog unosa.</w:t>
       </w:r>
     </w:p>
     <w:p>
@@ -387,7 +181,62 @@
         <w:rPr>
           <w:lang w:val="sr-Latn-RS"/>
         </w:rPr>
-        <w:t xml:space="preserve">Za čuvanje podataka o korisnicima je dobro raditi sa relacionim bazama podataka kao što je mySql, dok je čuvanje podataka o objektima, odnosno radu sa podacima za svakog korisnika bolje koristiti bazu kao što je mongoDB, koja na dosta bolji način čuva podatke jer ne pravi za svaki podatak posebnu tabelu već ih sve stavlja u jedan </w:t>
+        <w:t>Za čuvanje podataka o korisnicima je dobro raditi sa relacionim bazama podataka kao što je mySql,</w:t>
+      </w:r>
+      <w:r>
+        <w:rPr>
+          <w:lang w:val="sr-Latn-RS"/>
+        </w:rPr>
+        <w:t xml:space="preserve"> zato što imamo malu količinu informacija o korisnicima koje čuvamo, koja je fiksna,</w:t>
+      </w:r>
+      <w:r>
+        <w:rPr>
+          <w:lang w:val="sr-Latn-RS"/>
+        </w:rPr>
+        <w:t xml:space="preserve"> i zato što je ova baza podataka open</w:t>
+      </w:r>
+      <w:r>
+        <w:t>-source, I radi na ra</w:t>
+      </w:r>
+      <w:r>
+        <w:rPr>
+          <w:lang w:val="sr-Latn-RS"/>
+        </w:rPr>
+        <w:t>zličitim operativnim sistemima,</w:t>
+      </w:r>
+      <w:r>
+        <w:rPr>
+          <w:lang w:val="sr-Latn-RS"/>
+        </w:rPr>
+        <w:t xml:space="preserve"> dok je čuvanje podataka o objektima, odnosno radu sa podacima za svakog korisnika bolje koristiti bazu kao što je mongoDB, koja</w:t>
+      </w:r>
+      <w:r>
+        <w:rPr>
+          <w:lang w:val="sr-Latn-RS"/>
+        </w:rPr>
+        <w:t xml:space="preserve"> je takođe open</w:t>
+      </w:r>
+      <w:r>
+        <w:t>-</w:t>
+      </w:r>
+      <w:r>
+        <w:rPr>
+          <w:lang w:val="sr-Latn-RS"/>
+        </w:rPr>
+        <w:t>source, i koja</w:t>
+      </w:r>
+      <w:r>
+        <w:rPr>
+          <w:lang w:val="sr-Latn-RS"/>
+        </w:rPr>
+        <w:t xml:space="preserve"> na dosta bolji način čuva podatke jer ne pravi za svaki podatak posebnu tabelu već ih </w:t>
+      </w:r>
+      <w:r>
+        <w:rPr>
+          <w:lang w:val="sr-Latn-RS"/>
+        </w:rPr>
+        <w:lastRenderedPageBreak/>
+        <w:t xml:space="preserve">sve stavlja u jedan </w:t>
       </w:r>
       <w:r>
         <w:rPr>
@@ -399,14 +248,19 @@
         <w:rPr>
           <w:lang w:val="sr-Latn-RS"/>
         </w:rPr>
-        <w:t xml:space="preserve">što nam omogućava da sačuvamo veću količinu podataka, da njima pristupamo </w:t>
-      </w:r>
-      <w:r>
-        <w:rPr>
-          <w:lang w:val="sr-Latn-RS"/>
-        </w:rPr>
-        <w:lastRenderedPageBreak/>
-        <w:t>brže, dok nad njima nećemo vršiti komplikovane upite već ih samo prosleđivati korisnicima i pajton aplikaciji za dalju obradu.</w:t>
+        <w:t>što nam omogućava da sačuvamo veću količinu podataka,</w:t>
+      </w:r>
+      <w:r>
+        <w:rPr>
+          <w:lang w:val="sr-Latn-RS"/>
+        </w:rPr>
+        <w:t xml:space="preserve"> da ih često menjamo i da</w:t>
+      </w:r>
+      <w:r>
+        <w:rPr>
+          <w:lang w:val="sr-Latn-RS"/>
+        </w:rPr>
+        <w:t xml:space="preserve"> njima pristupamo brže, dok nad njima nećemo vršiti komplikovane upite već ih samo prosleđivati korisnicima i pajton aplikaciji za dalju obradu.</w:t>
       </w:r>
     </w:p>
     <w:p>

</xml_diff>